<commit_message>
dodano sprawozdanie ze spotkania z dnia 02.062022 r.
</commit_message>
<xml_diff>
--- a/Sprawozdanie ze spotkania 02.06.22r..docx
+++ b/Sprawozdanie ze spotkania 02.06.22r..docx
@@ -160,7 +160,6 @@
         </w:rPr>
         <w:t xml:space="preserve">- poszerzenie funkcjonalności zawartej w ciele </w:t>
       </w:r>
-      <w:proofErr w:type="spellStart"/>
       <w:r>
         <w:rPr>
           <w:rFonts w:ascii="Arial" w:hAnsi="Arial" w:cs="Arial"/>
@@ -169,22 +168,34 @@
         </w:rPr>
         <w:t>main</w:t>
       </w:r>
-      <w:proofErr w:type="spellEnd"/>
-    </w:p>
-    <w:p>
-      <w:pPr>
-        <w:jc w:val="both"/>
-        <w:rPr>
-          <w:rFonts w:ascii="Arial" w:hAnsi="Arial" w:cs="Arial"/>
-        </w:rPr>
-      </w:pPr>
-      <w:r>
-        <w:rPr>
-          <w:rFonts w:ascii="Arial" w:hAnsi="Arial" w:cs="Arial"/>
-        </w:rPr>
-        <w:t xml:space="preserve">- funkcje </w:t>
-      </w:r>
-      <w:proofErr w:type="spellStart"/>
+    </w:p>
+    <w:p>
+      <w:pPr>
+        <w:jc w:val="both"/>
+        <w:rPr>
+          <w:rFonts w:ascii="Arial" w:hAnsi="Arial" w:cs="Arial"/>
+          <w:i/>
+          <w:iCs/>
+        </w:rPr>
+      </w:pPr>
+      <w:r>
+        <w:rPr>
+          <w:rFonts w:ascii="Arial" w:hAnsi="Arial" w:cs="Arial"/>
+        </w:rPr>
+        <w:t>- funkcj</w:t>
+      </w:r>
+      <w:r>
+        <w:rPr>
+          <w:rFonts w:ascii="Arial" w:hAnsi="Arial" w:cs="Arial"/>
+        </w:rPr>
+        <w:t>a</w:t>
+      </w:r>
+      <w:r>
+        <w:rPr>
+          <w:rFonts w:ascii="Arial" w:hAnsi="Arial" w:cs="Arial"/>
+        </w:rPr>
+        <w:t xml:space="preserve"> </w:t>
+      </w:r>
       <w:r>
         <w:rPr>
           <w:rFonts w:ascii="Arial" w:hAnsi="Arial" w:cs="Arial"/>
@@ -193,24 +204,64 @@
         </w:rPr>
         <w:t>cleaning_function</w:t>
       </w:r>
-      <w:proofErr w:type="spellEnd"/>
-    </w:p>
-    <w:p>
-      <w:pPr>
-        <w:jc w:val="both"/>
-        <w:rPr>
-          <w:rFonts w:ascii="Arial" w:hAnsi="Arial" w:cs="Arial"/>
-          <w:i/>
-          <w:iCs/>
-        </w:rPr>
-      </w:pPr>
-      <w:r>
-        <w:rPr>
-          <w:rFonts w:ascii="Arial" w:hAnsi="Arial" w:cs="Arial"/>
-        </w:rPr>
-        <w:t xml:space="preserve">- funkcja </w:t>
-      </w:r>
-      <w:proofErr w:type="spellStart"/>
+    </w:p>
+    <w:p>
+      <w:pPr>
+        <w:jc w:val="both"/>
+        <w:rPr>
+          <w:rFonts w:ascii="Arial" w:hAnsi="Arial" w:cs="Arial"/>
+        </w:rPr>
+      </w:pPr>
+      <w:r>
+        <w:rPr>
+          <w:rFonts w:ascii="Arial" w:hAnsi="Arial" w:cs="Arial"/>
+          <w:i/>
+          <w:iCs/>
+        </w:rPr>
+        <w:t xml:space="preserve">- </w:t>
+      </w:r>
+      <w:r>
+        <w:rPr>
+          <w:rFonts w:ascii="Arial" w:hAnsi="Arial" w:cs="Arial"/>
+        </w:rPr>
+        <w:t xml:space="preserve">funkcja </w:t>
+      </w:r>
+      <w:r>
+        <w:rPr>
+          <w:rFonts w:ascii="Arial" w:hAnsi="Arial" w:cs="Arial"/>
+          <w:i/>
+          <w:iCs/>
+        </w:rPr>
+        <w:t>show_current_status</w:t>
+      </w:r>
+    </w:p>
+    <w:p>
+      <w:pPr>
+        <w:jc w:val="both"/>
+        <w:rPr>
+          <w:rFonts w:ascii="Arial" w:hAnsi="Arial" w:cs="Arial"/>
+          <w:i/>
+          <w:iCs/>
+        </w:rPr>
+      </w:pPr>
+      <w:r>
+        <w:rPr>
+          <w:rFonts w:ascii="Arial" w:hAnsi="Arial" w:cs="Arial"/>
+        </w:rPr>
+        <w:t>- funkcj</w:t>
+      </w:r>
+      <w:r>
+        <w:rPr>
+          <w:rFonts w:ascii="Arial" w:hAnsi="Arial" w:cs="Arial"/>
+        </w:rPr>
+        <w:t>a</w:t>
+      </w:r>
+      <w:r>
+        <w:rPr>
+          <w:rFonts w:ascii="Arial" w:hAnsi="Arial" w:cs="Arial"/>
+        </w:rPr>
+        <w:t xml:space="preserve"> </w:t>
+      </w:r>
       <w:r>
         <w:rPr>
           <w:rFonts w:ascii="Arial" w:hAnsi="Arial" w:cs="Arial"/>
@@ -219,7 +270,6 @@
         </w:rPr>
         <w:t>croupier_move</w:t>
       </w:r>
-      <w:proofErr w:type="spellEnd"/>
     </w:p>
     <w:p>
       <w:pPr>
@@ -240,7 +290,6 @@
         </w:rPr>
         <w:t xml:space="preserve">[m. in. </w:t>
       </w:r>
-      <w:proofErr w:type="spellStart"/>
       <w:r>
         <w:rPr>
           <w:rFonts w:ascii="Arial" w:hAnsi="Arial" w:cs="Arial"/>
@@ -249,14 +298,12 @@
         </w:rPr>
         <w:t>give_player_sum</w:t>
       </w:r>
-      <w:proofErr w:type="spellEnd"/>
       <w:r>
         <w:rPr>
           <w:rFonts w:ascii="Arial" w:hAnsi="Arial" w:cs="Arial"/>
         </w:rPr>
         <w:t xml:space="preserve">, </w:t>
       </w:r>
-      <w:proofErr w:type="spellStart"/>
       <w:r>
         <w:rPr>
           <w:rFonts w:ascii="Arial" w:hAnsi="Arial" w:cs="Arial"/>
@@ -265,14 +312,12 @@
         </w:rPr>
         <w:t>win_money</w:t>
       </w:r>
-      <w:proofErr w:type="spellEnd"/>
       <w:r>
         <w:rPr>
           <w:rFonts w:ascii="Arial" w:hAnsi="Arial" w:cs="Arial"/>
         </w:rPr>
         <w:t xml:space="preserve">, </w:t>
       </w:r>
-      <w:proofErr w:type="spellStart"/>
       <w:r>
         <w:rPr>
           <w:rFonts w:ascii="Arial" w:hAnsi="Arial" w:cs="Arial"/>
@@ -281,14 +326,12 @@
         </w:rPr>
         <w:t>give_croupier_sum</w:t>
       </w:r>
-      <w:proofErr w:type="spellEnd"/>
       <w:r>
         <w:rPr>
           <w:rFonts w:ascii="Arial" w:hAnsi="Arial" w:cs="Arial"/>
         </w:rPr>
         <w:t xml:space="preserve">, </w:t>
       </w:r>
-      <w:proofErr w:type="spellStart"/>
       <w:r>
         <w:rPr>
           <w:rFonts w:ascii="Arial" w:hAnsi="Arial" w:cs="Arial"/>
@@ -297,7 +340,6 @@
         </w:rPr>
         <w:t>show_second</w:t>
       </w:r>
-      <w:proofErr w:type="spellEnd"/>
       <w:r>
         <w:rPr>
           <w:rFonts w:ascii="Arial" w:hAnsi="Arial" w:cs="Arial"/>
@@ -318,7 +360,6 @@
         </w:rPr>
         <w:t xml:space="preserve">), </w:t>
       </w:r>
-      <w:proofErr w:type="spellStart"/>
       <w:r>
         <w:rPr>
           <w:rFonts w:ascii="Arial" w:hAnsi="Arial" w:cs="Arial"/>
@@ -327,7 +368,6 @@
         </w:rPr>
         <w:t>hide_second</w:t>
       </w:r>
-      <w:proofErr w:type="spellEnd"/>
       <w:r>
         <w:rPr>
           <w:rFonts w:ascii="Arial" w:hAnsi="Arial" w:cs="Arial"/>

</xml_diff>